<commit_message>
Hydro is now the laucher, he fires "ice rockets"
</commit_message>
<xml_diff>
--- a/Volcanis Brain Dump.docx
+++ b/Volcanis Brain Dump.docx
@@ -6,11 +6,9 @@
       <w:pPr>
         <w:pStyle w:val="Title"/>
       </w:pPr>
-      <w:proofErr w:type="spellStart"/>
       <w:r>
         <w:t>Volcanis</w:t>
       </w:r>
-      <w:proofErr w:type="spellEnd"/>
       <w:r>
         <w:t xml:space="preserve"> Brain Dump</w:t>
       </w:r>
@@ -72,21 +70,11 @@
           <w:numId w:val="2"/>
         </w:numPr>
       </w:pPr>
-      <w:proofErr w:type="spellStart"/>
       <w:r>
         <w:t>Juggernaught</w:t>
       </w:r>
-      <w:proofErr w:type="spellEnd"/>
-      <w:r>
-        <w:t xml:space="preserve"> - big dude with a guy who jumps out when </w:t>
-      </w:r>
-      <w:proofErr w:type="spellStart"/>
-      <w:r>
-        <w:t>mech</w:t>
-      </w:r>
-      <w:proofErr w:type="spellEnd"/>
-      <w:r>
-        <w:t xml:space="preserve"> blows up</w:t>
+      <w:r>
+        <w:t xml:space="preserve"> - big dude with a guy who jumps out when mech blows up</w:t>
       </w:r>
       <w:r>
         <w:t xml:space="preserve"> like in original game but minus bucket head :( </w:t>
@@ -101,10 +89,7 @@
         </w:numPr>
       </w:pPr>
       <w:r>
-        <w:t>Launcher</w:t>
-      </w:r>
-      <w:r>
-        <w:t xml:space="preserve"> - rocket launcher</w:t>
+        <w:t>Hydro- Launches an ice rocket</w:t>
       </w:r>
     </w:p>
     <w:p>
@@ -126,11 +111,9 @@
       <w:pPr>
         <w:pStyle w:val="Heading2"/>
       </w:pPr>
-      <w:proofErr w:type="spellStart"/>
       <w:r>
         <w:t>Volcanites</w:t>
       </w:r>
-      <w:proofErr w:type="spellEnd"/>
     </w:p>
     <w:p>
       <w:pPr>
@@ -171,15 +154,7 @@
         </w:numPr>
       </w:pPr>
       <w:r>
-        <w:t xml:space="preserve">Titan - </w:t>
-      </w:r>
-      <w:proofErr w:type="spellStart"/>
-      <w:r>
-        <w:t>juggernaught</w:t>
-      </w:r>
-      <w:proofErr w:type="spellEnd"/>
-      <w:r>
-        <w:t xml:space="preserve"> equivalent, giant rock monster</w:t>
+        <w:t>Titan - juggernaught equivalent, giant rock monster</w:t>
       </w:r>
     </w:p>
     <w:p>
@@ -190,13 +165,8 @@
           <w:numId w:val="3"/>
         </w:numPr>
       </w:pPr>
-      <w:proofErr w:type="spellStart"/>
-      <w:r>
-        <w:t>Pyro</w:t>
-      </w:r>
-      <w:proofErr w:type="spellEnd"/>
-      <w:r>
-        <w:t xml:space="preserve"> - rocket dude</w:t>
+      <w:r>
+        <w:t>Pyro - rocket dude</w:t>
       </w:r>
     </w:p>
     <w:p>

</xml_diff>